<commit_message>
le puse el jquery para las imagenes y creé la sección de imágenes
</commit_message>
<xml_diff>
--- a/requerimientos/Cosas que necesito para hacer la página web corporativa.docx
+++ b/requerimientos/Cosas que necesito para hacer la página web corporativa.docx
@@ -766,9 +766,16 @@
     </w:p>
     <w:p>
       <w:r>
-        <w:t>¿Tiene oficina?</w:t>
-      </w:r>
-    </w:p>
+        <w:t xml:space="preserve">¿Tiene </w:t>
+      </w:r>
+      <w:r>
+        <w:t>algún lugar físico por si alguien desea ir</w:t>
+      </w:r>
+      <w:r>
+        <w:t>?</w:t>
+      </w:r>
+    </w:p>
+    <w:p/>
     <w:p>
       <w:r>
         <w:t>Horarios de atención:</w:t>
@@ -782,17 +789,18 @@
     </w:p>
     <w:p>
       <w:r>
-        <w:t>1RA Parte</w:t>
-      </w:r>
-    </w:p>
-    <w:p>
-      <w:r>
-        <w:t>¿De quién estamos hablando? De una empresa o de una persona</w:t>
-      </w:r>
-    </w:p>
-    <w:p>
-      <w:r>
-        <w:t>¿Trabaja una persona o es esa persona con su equipo de trabajo?</w:t>
+        <w:t>Primera parte</w:t>
+      </w:r>
+    </w:p>
+    <w:p/>
+    <w:p>
+      <w:r>
+        <w:t>¿Quiénes somos?</w:t>
+      </w:r>
+    </w:p>
+    <w:p>
+      <w:r>
+        <w:t>¿De quién estamos hablando? De una empresa o de una persona sola o con su equipo</w:t>
       </w:r>
     </w:p>
     <w:p>
@@ -802,9 +810,166 @@
     </w:p>
     <w:p>
       <w:r>
-        <w:t>¿Tiene alguna oficina o lugar físico de contacto?</w:t>
-      </w:r>
-    </w:p>
+        <w:t>¿A groso modo cuántos trabajos ha terminado?</w:t>
+      </w:r>
+    </w:p>
+    <w:p/>
+    <w:p/>
+    <w:p>
+      <w:r>
+        <w:t>Misión</w:t>
+      </w:r>
+    </w:p>
+    <w:p>
+      <w:r>
+        <w:rPr>
+          <w:rFonts w:ascii="Helvetica" w:hAnsi="Helvetica" w:cs="Helvetica"/>
+          <w:color w:val="33475B"/>
+          <w:sz w:val="27"/>
+          <w:szCs w:val="27"/>
+        </w:rPr>
+        <w:t>La misión de una empresa declara su finalidad a partir de la pregunta «¿por qué existe este negocio?», por lo que sirve como guía a la hora de tomar decisiones estratégicas. Cumple además con un rol inspirador para los trabajadores, ya que individualmente responde a la pregunta «¿cuál es el valor de mi trabajo aquí?». Esta es la directriz que lleva sus labores particulares hacia los objetivos compartidos. </w:t>
+      </w:r>
+    </w:p>
+    <w:p/>
+    <w:p>
+      <w:r>
+        <w:t>Visión</w:t>
+      </w:r>
+    </w:p>
+    <w:p/>
+    <w:p>
+      <w:r>
+        <w:rPr>
+          <w:rFonts w:ascii="Arial" w:hAnsi="Arial" w:cs="Arial"/>
+          <w:color w:val="202124"/>
+          <w:shd w:val="clear" w:color="auto" w:fill="FFFFFF"/>
+        </w:rPr>
+        <w:t>La </w:t>
+      </w:r>
+      <w:r>
+        <w:rPr>
+          <w:rFonts w:ascii="Arial" w:hAnsi="Arial" w:cs="Arial"/>
+          <w:b/>
+          <w:bCs/>
+          <w:color w:val="202124"/>
+          <w:shd w:val="clear" w:color="auto" w:fill="FFFFFF"/>
+        </w:rPr>
+        <w:t>visión de una empresa</w:t>
+      </w:r>
+      <w:r>
+        <w:rPr>
+          <w:rFonts w:ascii="Arial" w:hAnsi="Arial" w:cs="Arial"/>
+          <w:color w:val="202124"/>
+          <w:shd w:val="clear" w:color="auto" w:fill="FFFFFF"/>
+        </w:rPr>
+        <w:t> es una meta de plazo amplio donde se establece la aspiración sobre los logros de una </w:t>
+      </w:r>
+      <w:r>
+        <w:rPr>
+          <w:rFonts w:ascii="Arial" w:hAnsi="Arial" w:cs="Arial"/>
+          <w:b/>
+          <w:bCs/>
+          <w:color w:val="202124"/>
+          <w:shd w:val="clear" w:color="auto" w:fill="FFFFFF"/>
+        </w:rPr>
+        <w:t>empresa</w:t>
+      </w:r>
+      <w:r>
+        <w:rPr>
+          <w:rFonts w:ascii="Arial" w:hAnsi="Arial" w:cs="Arial"/>
+          <w:color w:val="202124"/>
+          <w:shd w:val="clear" w:color="auto" w:fill="FFFFFF"/>
+        </w:rPr>
+        <w:t> y lo que se desea acerca de su estado futuro. Así, la </w:t>
+      </w:r>
+      <w:r>
+        <w:rPr>
+          <w:rFonts w:ascii="Arial" w:hAnsi="Arial" w:cs="Arial"/>
+          <w:b/>
+          <w:bCs/>
+          <w:color w:val="202124"/>
+          <w:shd w:val="clear" w:color="auto" w:fill="FFFFFF"/>
+        </w:rPr>
+        <w:t>visión</w:t>
+      </w:r>
+      <w:r>
+        <w:rPr>
+          <w:rFonts w:ascii="Arial" w:hAnsi="Arial" w:cs="Arial"/>
+          <w:color w:val="202124"/>
+          <w:shd w:val="clear" w:color="auto" w:fill="FFFFFF"/>
+        </w:rPr>
+        <w:t> define la ruta a seguir, tanto para los directivos como para los empleados</w:t>
+      </w:r>
+    </w:p>
+    <w:p/>
+    <w:p/>
+    <w:p/>
+    <w:p/>
+    <w:p>
+      <w:r>
+        <w:t xml:space="preserve">Segunda parte </w:t>
+      </w:r>
+    </w:p>
+    <w:p>
+      <w:r>
+        <w:t>Qué es lo que ofrece con su servicio de pintados</w:t>
+      </w:r>
+    </w:p>
+    <w:p/>
+    <w:p>
+      <w:r>
+        <w:t xml:space="preserve">Qué es lo que ofrece con su servicio de porcelanato </w:t>
+      </w:r>
+    </w:p>
+    <w:p/>
+    <w:p>
+      <w:r>
+        <w:t xml:space="preserve">Qué es lo que ofrece con su servicio de </w:t>
+      </w:r>
+      <w:proofErr w:type="spellStart"/>
+      <w:r>
+        <w:t>drywall</w:t>
+      </w:r>
+      <w:proofErr w:type="spellEnd"/>
+    </w:p>
+    <w:p/>
+    <w:p>
+      <w:r>
+        <w:t xml:space="preserve">Qué es lo que ofrece con su servicio de </w:t>
+      </w:r>
+      <w:r>
+        <w:t>albañilería</w:t>
+      </w:r>
+    </w:p>
+    <w:p/>
+    <w:p>
+      <w:r>
+        <w:t xml:space="preserve">Qué es lo que ofrece con su servicio de </w:t>
+      </w:r>
+      <w:r>
+        <w:t>remodelaciones</w:t>
+      </w:r>
+    </w:p>
+    <w:p/>
+    <w:p/>
+    <w:p>
+      <w:r>
+        <w:t xml:space="preserve">Qué es lo que ofrece con su servicio de </w:t>
+      </w:r>
+      <w:r>
+        <w:t>empastado</w:t>
+      </w:r>
+    </w:p>
+    <w:p/>
+    <w:p/>
+    <w:p/>
+    <w:p>
+      <w:r>
+        <w:t>Católica</w:t>
+      </w:r>
+    </w:p>
+    <w:p/>
     <w:p/>
     <w:sectPr>
       <w:pgSz w:w="12240" w:h="15840"/>

</xml_diff>